<commit_message>
trying to get the last two done
</commit_message>
<xml_diff>
--- a/homework_3/EIND468-558-HW03.docx
+++ b/homework_3/EIND468-558-HW03.docx
@@ -319,6 +319,33 @@
       <w:pPr>
         <w:pStyle w:val="ListParagraph"/>
         <w:numPr>
+          <w:ilvl w:val="1"/>
+          <w:numId w:val="20"/>
+        </w:numPr>
+        <w:autoSpaceDE w:val="0"/>
+        <w:autoSpaceDN w:val="0"/>
+        <w:adjustRightInd w:val="0"/>
+        <w:rPr>
+          <w:rFonts w:ascii="TimesLTStd" w:hAnsi="TimesLTStd"/>
+        </w:rPr>
+      </w:pPr>
+      <w:r>
+        <w:rPr>
+          <w:rFonts w:ascii="TimesLTStd" w:hAnsi="TimesLTStd"/>
+        </w:rPr>
+        <w:t xml:space="preserve">I think the smoothing was all right. It seems like there is a slight positive trend which isn’t the </w:t>
+      </w:r>
+      <w:r>
+        <w:rPr>
+          <w:rFonts w:ascii="TimesLTStd" w:hAnsi="TimesLTStd"/>
+        </w:rPr>
+        <w:t>greatest</w:t>
+      </w:r>
+    </w:p>
+    <w:p>
+      <w:pPr>
+        <w:pStyle w:val="ListParagraph"/>
+        <w:numPr>
           <w:ilvl w:val="0"/>
           <w:numId w:val="20"/>
         </w:numPr>
@@ -341,11 +368,100 @@
         <w:pStyle w:val="ListParagraph"/>
         <w:numPr>
           <w:ilvl w:val="1"/>
+          <w:numId w:val="20"/>
+        </w:numPr>
+        <w:autoSpaceDE w:val="0"/>
+        <w:autoSpaceDN w:val="0"/>
+        <w:adjustRightInd w:val="0"/>
+        <w:rPr>
+          <w:rFonts w:ascii="TimesLTStd" w:hAnsi="TimesLTStd"/>
+        </w:rPr>
+      </w:pPr>
+      <w:r>
+        <w:rPr>
+          <w:rFonts w:ascii="TimesLTStd" w:hAnsi="TimesLTStd"/>
+        </w:rPr>
+        <w:t>Forecast shown in green</w:t>
+      </w:r>
+    </w:p>
+    <w:p>
+      <w:pPr>
+        <w:pStyle w:val="ListParagraph"/>
+        <w:numPr>
+          <w:ilvl w:val="1"/>
+          <w:numId w:val="20"/>
+        </w:numPr>
+        <w:autoSpaceDE w:val="0"/>
+        <w:autoSpaceDN w:val="0"/>
+        <w:adjustRightInd w:val="0"/>
+        <w:rPr>
+          <w:rFonts w:ascii="TimesLTStd" w:hAnsi="TimesLTStd"/>
+        </w:rPr>
+      </w:pPr>
+      <w:r>
+        <w:rPr>
+          <w:rFonts w:ascii="TimesLTStd" w:hAnsi="TimesLTStd"/>
+        </w:rPr>
+        <w:t xml:space="preserve">MSE = </w:t>
+      </w:r>
+      <w:r>
+        <w:rPr>
+          <w:rFonts w:ascii="TimesLTStd" w:hAnsi="TimesLTStd"/>
+        </w:rPr>
+        <w:t>5.766825750542676</w:t>
+      </w:r>
+    </w:p>
+    <w:p>
+      <w:pPr>
+        <w:autoSpaceDE w:val="0"/>
+        <w:autoSpaceDN w:val="0"/>
+        <w:adjustRightInd w:val="0"/>
+        <w:rPr>
+          <w:rFonts w:ascii="TimesLTStd" w:hAnsi="TimesLTStd"/>
+        </w:rPr>
+      </w:pPr>
+    </w:p>
+    <w:p>
+      <w:pPr>
+        <w:autoSpaceDE w:val="0"/>
+        <w:autoSpaceDN w:val="0"/>
+        <w:adjustRightInd w:val="0"/>
+        <w:rPr>
+          <w:rFonts w:ascii="TimesLTStd" w:hAnsi="TimesLTStd"/>
+        </w:rPr>
+      </w:pPr>
+    </w:p>
+    <w:p>
+      <w:pPr>
+        <w:autoSpaceDE w:val="0"/>
+        <w:autoSpaceDN w:val="0"/>
+        <w:adjustRightInd w:val="0"/>
+        <w:rPr>
+          <w:rFonts w:ascii="TimesLTStd" w:hAnsi="TimesLTStd"/>
+        </w:rPr>
+      </w:pPr>
+    </w:p>
+    <w:p>
+      <w:pPr>
+        <w:autoSpaceDE w:val="0"/>
+        <w:autoSpaceDN w:val="0"/>
+        <w:adjustRightInd w:val="0"/>
+        <w:rPr>
+          <w:rFonts w:ascii="TimesLTStd" w:hAnsi="TimesLTStd"/>
+        </w:rPr>
+      </w:pPr>
+    </w:p>
+    <w:p>
+      <w:pPr>
+        <w:pStyle w:val="ListParagraph"/>
+        <w:numPr>
+          <w:ilvl w:val="1"/>
           <w:numId w:val="18"/>
         </w:numPr>
         <w:spacing w:after="160" w:line="256" w:lineRule="auto"/>
       </w:pPr>
       <w:r>
+        <w:lastRenderedPageBreak/>
         <w:t>Reconsider the time series data shown in Table E4.1.</w:t>
       </w:r>
     </w:p>
@@ -402,6 +518,10 @@
     <w:p>
       <w:pPr>
         <w:pStyle w:val="NormalWeb"/>
+        <w:numPr>
+          <w:ilvl w:val="0"/>
+          <w:numId w:val="22"/>
+        </w:numPr>
         <w:rPr>
           <w:rFonts w:ascii="TimesLTStd" w:hAnsi="TimesLTStd"/>
           <w:sz w:val="22"/>
@@ -411,16 +531,30 @@
       <w:r>
         <w:rPr>
           <w:rFonts w:ascii="TimesLTStd" w:hAnsi="TimesLTStd"/>
-          <w:noProof/>
           <w:sz w:val="22"/>
           <w:szCs w:val="22"/>
         </w:rPr>
-        <w:lastRenderedPageBreak/>
+        <w:t xml:space="preserve">Make one-step-ahead forecasts of the last 10 observations. Determine the forecast errors. Compare these forecast errors with those from Exercise 4.1. How much has using the optimum value of the smoothing constant improved the forecasts? </w:t>
+      </w:r>
+    </w:p>
+    <w:p>
+      <w:pPr>
+        <w:pStyle w:val="ListParagraph"/>
+        <w:ind w:left="0"/>
+        <w:rPr>
+          <w:rFonts w:ascii="TimesLTStd" w:hAnsi="TimesLTStd"/>
+        </w:rPr>
+      </w:pPr>
+      <w:r>
+        <w:rPr>
+          <w:rFonts w:ascii="TimesLTStd" w:hAnsi="TimesLTStd"/>
+          <w:noProof/>
+        </w:rPr>
         <w:drawing>
-          <wp:inline distT="0" distB="0" distL="0" distR="0" wp14:anchorId="2081B1DB" wp14:editId="11776DB4">
-            <wp:extent cx="5842000" cy="4381500"/>
-            <wp:effectExtent l="0" t="0" r="0" b="0"/>
-            <wp:docPr id="7" name="Picture 7" descr="Chart, line chart, histogram&#10;&#10;Description automatically generated"/>
+          <wp:inline distT="0" distB="0" distL="0" distR="0" wp14:anchorId="23008580" wp14:editId="77A73F2E">
+            <wp:extent cx="6386732" cy="4280062"/>
+            <wp:effectExtent l="0" t="0" r="1905" b="0"/>
+            <wp:docPr id="8" name="Picture 8" descr="Chart, line chart&#10;&#10;Description automatically generated"/>
             <wp:cNvGraphicFramePr>
               <a:graphicFrameLocks xmlns:a="http://schemas.openxmlformats.org/drawingml/2006/main" noChangeAspect="1"/>
             </wp:cNvGraphicFramePr>
@@ -428,10 +562,10 @@
               <a:graphicData uri="http://schemas.openxmlformats.org/drawingml/2006/picture">
                 <pic:pic xmlns:pic="http://schemas.openxmlformats.org/drawingml/2006/picture">
                   <pic:nvPicPr>
-                    <pic:cNvPr id="7" name="Picture 7" descr="Chart, line chart, histogram&#10;&#10;Description automatically generated"/>
+                    <pic:cNvPr id="8" name="Picture 8" descr="Chart, line chart&#10;&#10;Description automatically generated"/>
                     <pic:cNvPicPr/>
                   </pic:nvPicPr>
-                  <pic:blipFill>
+                  <pic:blipFill rotWithShape="1">
                     <a:blip r:embed="rId6">
                       <a:extLst>
                         <a:ext uri="{28A0092B-C50C-407E-A947-70E740481C1C}">
@@ -439,96 +573,13 @@
                         </a:ext>
                       </a:extLst>
                     </a:blip>
-                    <a:stretch>
-                      <a:fillRect/>
-                    </a:stretch>
-                  </pic:blipFill>
-                  <pic:spPr>
-                    <a:xfrm>
-                      <a:off x="0" y="0"/>
-                      <a:ext cx="5842000" cy="4381500"/>
-                    </a:xfrm>
-                    <a:prstGeom prst="rect">
-                      <a:avLst/>
-                    </a:prstGeom>
-                  </pic:spPr>
-                </pic:pic>
-              </a:graphicData>
-            </a:graphic>
-          </wp:inline>
-        </w:drawing>
-      </w:r>
-    </w:p>
-    <w:p>
-      <w:pPr>
-        <w:pStyle w:val="NormalWeb"/>
-        <w:numPr>
-          <w:ilvl w:val="0"/>
-          <w:numId w:val="22"/>
-        </w:numPr>
-        <w:rPr>
-          <w:rFonts w:ascii="TimesLTStd" w:hAnsi="TimesLTStd"/>
-          <w:sz w:val="22"/>
-          <w:szCs w:val="22"/>
-        </w:rPr>
-      </w:pPr>
-      <w:r>
-        <w:rPr>
-          <w:rFonts w:ascii="TimesLTStd" w:hAnsi="TimesLTStd"/>
-          <w:sz w:val="22"/>
-          <w:szCs w:val="22"/>
-        </w:rPr>
-        <w:t xml:space="preserve">Make one-step-ahead forecasts of the last 10 observations. Determine the forecast errors. Compare these forecast errors with those from Exercise 4.1. How much has using the optimum value of the smoothing constant improved the forecasts? </w:t>
-      </w:r>
-    </w:p>
-    <w:p>
-      <w:pPr>
-        <w:pStyle w:val="NormalWeb"/>
-        <w:ind w:left="360"/>
-        <w:rPr>
-          <w:rFonts w:ascii="TimesLTStd" w:hAnsi="TimesLTStd"/>
-          <w:sz w:val="22"/>
-          <w:szCs w:val="22"/>
-        </w:rPr>
-      </w:pPr>
-      <w:r>
-        <w:rPr>
-          <w:rFonts w:ascii="TimesLTStd" w:hAnsi="TimesLTStd"/>
-          <w:noProof/>
-          <w:sz w:val="22"/>
-          <w:szCs w:val="22"/>
-        </w:rPr>
-        <w:lastRenderedPageBreak/>
-        <w:drawing>
-          <wp:inline distT="0" distB="0" distL="0" distR="0" wp14:anchorId="79FA4715" wp14:editId="34EC1B33">
-            <wp:extent cx="4783594" cy="3104678"/>
-            <wp:effectExtent l="0" t="0" r="4445" b="0"/>
-            <wp:docPr id="5" name="Picture 5" descr="Chart, line chart&#10;&#10;Description automatically generated"/>
-            <wp:cNvGraphicFramePr>
-              <a:graphicFrameLocks xmlns:a="http://schemas.openxmlformats.org/drawingml/2006/main" noChangeAspect="1"/>
-            </wp:cNvGraphicFramePr>
-            <a:graphic xmlns:a="http://schemas.openxmlformats.org/drawingml/2006/main">
-              <a:graphicData uri="http://schemas.openxmlformats.org/drawingml/2006/picture">
-                <pic:pic xmlns:pic="http://schemas.openxmlformats.org/drawingml/2006/picture">
-                  <pic:nvPicPr>
-                    <pic:cNvPr id="5" name="Picture 5" descr="Chart, line chart&#10;&#10;Description automatically generated"/>
-                    <pic:cNvPicPr/>
-                  </pic:nvPicPr>
-                  <pic:blipFill rotWithShape="1">
-                    <a:blip r:embed="rId7">
-                      <a:extLst>
-                        <a:ext uri="{28A0092B-C50C-407E-A947-70E740481C1C}">
-                          <a14:useLocalDpi xmlns:a14="http://schemas.microsoft.com/office/drawing/2010/main" val="0"/>
-                        </a:ext>
-                      </a:extLst>
-                    </a:blip>
-                    <a:srcRect t="11198" b="2265"/>
+                    <a:srcRect l="8877" t="11009" r="9349" b="6789"/>
                     <a:stretch/>
                   </pic:blipFill>
                   <pic:spPr bwMode="auto">
                     <a:xfrm>
                       <a:off x="0" y="0"/>
-                      <a:ext cx="4803354" cy="3117503"/>
+                      <a:ext cx="6427650" cy="4307483"/>
                     </a:xfrm>
                     <a:prstGeom prst="rect">
                       <a:avLst/>
@@ -551,6 +602,71 @@
     </w:p>
     <w:p>
       <w:pPr>
+        <w:pStyle w:val="NormalWeb"/>
+        <w:rPr>
+          <w:rFonts w:ascii="TimesLTStd" w:hAnsi="TimesLTStd"/>
+          <w:sz w:val="22"/>
+          <w:szCs w:val="22"/>
+        </w:rPr>
+      </w:pPr>
+      <w:r>
+        <w:rPr>
+          <w:rFonts w:ascii="TimesLTStd" w:hAnsi="TimesLTStd"/>
+          <w:sz w:val="22"/>
+          <w:szCs w:val="22"/>
+        </w:rPr>
+        <w:t>I had to redo this forecast with a different package that’s why it looks off. I think that the optimized alpha is better looking from a removal of noise standpoint. But it does have a higher SSE</w:t>
+      </w:r>
+    </w:p>
+    <w:p>
+      <w:pPr>
+        <w:pStyle w:val="NormalWeb"/>
+        <w:rPr>
+          <w:rFonts w:ascii="TimesLTStd" w:hAnsi="TimesLTStd"/>
+          <w:sz w:val="22"/>
+          <w:szCs w:val="22"/>
+        </w:rPr>
+      </w:pPr>
+      <w:r>
+        <w:rPr>
+          <w:rFonts w:ascii="TimesLTStd" w:hAnsi="TimesLTStd"/>
+          <w:sz w:val="22"/>
+          <w:szCs w:val="22"/>
+        </w:rPr>
+        <w:t>MSE for alpha = 0.2 :  5.766825750542676</w:t>
+      </w:r>
+    </w:p>
+    <w:p>
+      <w:pPr>
+        <w:pStyle w:val="NormalWeb"/>
+        <w:rPr>
+          <w:rFonts w:ascii="TimesLTStd" w:hAnsi="TimesLTStd"/>
+          <w:sz w:val="22"/>
+          <w:szCs w:val="22"/>
+        </w:rPr>
+      </w:pPr>
+      <w:r>
+        <w:rPr>
+          <w:rFonts w:ascii="TimesLTStd" w:hAnsi="TimesLTStd"/>
+          <w:sz w:val="22"/>
+          <w:szCs w:val="22"/>
+        </w:rPr>
+        <w:t>MSE for alpha = Optimized :  6.4607126708802305</w:t>
+      </w:r>
+    </w:p>
+    <w:p>
+      <w:pPr>
+        <w:pStyle w:val="NormalWeb"/>
+        <w:ind w:left="360"/>
+        <w:rPr>
+          <w:rFonts w:ascii="TimesLTStd" w:hAnsi="TimesLTStd"/>
+          <w:sz w:val="22"/>
+          <w:szCs w:val="22"/>
+        </w:rPr>
+      </w:pPr>
+    </w:p>
+    <w:p>
+      <w:pPr>
         <w:pStyle w:val="ListParagraph"/>
         <w:numPr>
           <w:ilvl w:val="1"/>
@@ -585,6 +701,7 @@
         <w:spacing w:after="160" w:line="256" w:lineRule="auto"/>
       </w:pPr>
       <w:r>
+        <w:lastRenderedPageBreak/>
         <w:t xml:space="preserve"> Table B.1 in Appendix B contains data on the market yield on US Treasury Securities at 10-year constant maturity</w:t>
       </w:r>
     </w:p>
@@ -688,6 +805,7 @@
     <w:p>
       <w:pPr>
         <w:spacing w:after="160" w:line="256" w:lineRule="auto"/>
+        <w:jc w:val="center"/>
         <w:rPr>
           <w:rFonts w:ascii="TimesLTStd" w:hAnsi="TimesLTStd"/>
         </w:rPr>
@@ -697,12 +815,11 @@
           <w:rFonts w:ascii="TimesLTStd" w:hAnsi="TimesLTStd"/>
           <w:noProof/>
         </w:rPr>
-        <w:lastRenderedPageBreak/>
         <w:drawing>
-          <wp:inline distT="0" distB="0" distL="0" distR="0" wp14:anchorId="3C3D7E15" wp14:editId="0186FBC2">
-            <wp:extent cx="5842000" cy="4381500"/>
-            <wp:effectExtent l="0" t="0" r="0" b="0"/>
-            <wp:docPr id="6" name="Picture 6" descr="Chart, line chart, histogram&#10;&#10;Description automatically generated"/>
+          <wp:inline distT="0" distB="0" distL="0" distR="0" wp14:anchorId="635F6A41" wp14:editId="527F6F78">
+            <wp:extent cx="6476214" cy="5087130"/>
+            <wp:effectExtent l="0" t="0" r="1270" b="5715"/>
+            <wp:docPr id="11" name="Picture 11"/>
             <wp:cNvGraphicFramePr>
               <a:graphicFrameLocks xmlns:a="http://schemas.openxmlformats.org/drawingml/2006/main" noChangeAspect="1"/>
             </wp:cNvGraphicFramePr>
@@ -710,11 +827,364 @@
               <a:graphicData uri="http://schemas.openxmlformats.org/drawingml/2006/picture">
                 <pic:pic xmlns:pic="http://schemas.openxmlformats.org/drawingml/2006/picture">
                   <pic:nvPicPr>
-                    <pic:cNvPr id="6" name="Picture 6" descr="Chart, line chart, histogram&#10;&#10;Description automatically generated"/>
+                    <pic:cNvPr id="11" name="Picture 11"/>
+                    <pic:cNvPicPr/>
+                  </pic:nvPicPr>
+                  <pic:blipFill rotWithShape="1">
+                    <a:blip r:embed="rId7">
+                      <a:extLst>
+                        <a:ext uri="{28A0092B-C50C-407E-A947-70E740481C1C}">
+                          <a14:useLocalDpi xmlns:a14="http://schemas.microsoft.com/office/drawing/2010/main" val="0"/>
+                        </a:ext>
+                      </a:extLst>
+                    </a:blip>
+                    <a:srcRect l="7262" t="10544" r="9314" b="2083"/>
+                    <a:stretch/>
+                  </pic:blipFill>
+                  <pic:spPr bwMode="auto">
+                    <a:xfrm>
+                      <a:off x="0" y="0"/>
+                      <a:ext cx="6523825" cy="5124529"/>
+                    </a:xfrm>
+                    <a:prstGeom prst="rect">
+                      <a:avLst/>
+                    </a:prstGeom>
+                    <a:ln>
+                      <a:noFill/>
+                    </a:ln>
+                    <a:extLst>
+                      <a:ext uri="{53640926-AAD7-44D8-BBD7-CCE9431645EC}">
+                        <a14:shadowObscured xmlns:a14="http://schemas.microsoft.com/office/drawing/2010/main"/>
+                      </a:ext>
+                    </a:extLst>
+                  </pic:spPr>
+                </pic:pic>
+              </a:graphicData>
+            </a:graphic>
+          </wp:inline>
+        </w:drawing>
+      </w:r>
+    </w:p>
+    <w:p>
+      <w:pPr>
+        <w:spacing w:after="160" w:line="256" w:lineRule="auto"/>
+        <w:jc w:val="center"/>
+        <w:rPr>
+          <w:rFonts w:ascii="TimesLTStd" w:hAnsi="TimesLTStd"/>
+        </w:rPr>
+      </w:pPr>
+    </w:p>
+    <w:p>
+      <w:pPr>
+        <w:spacing w:after="160" w:line="256" w:lineRule="auto"/>
+        <w:jc w:val="center"/>
+        <w:rPr>
+          <w:rFonts w:ascii="TimesLTStd" w:hAnsi="TimesLTStd"/>
+        </w:rPr>
+      </w:pPr>
+    </w:p>
+    <w:p>
+      <w:pPr>
+        <w:spacing w:after="160" w:line="256" w:lineRule="auto"/>
+        <w:jc w:val="center"/>
+        <w:rPr>
+          <w:rFonts w:ascii="TimesLTStd" w:hAnsi="TimesLTStd"/>
+        </w:rPr>
+      </w:pPr>
+    </w:p>
+    <w:p>
+      <w:pPr>
+        <w:spacing w:after="160" w:line="256" w:lineRule="auto"/>
+        <w:jc w:val="center"/>
+        <w:rPr>
+          <w:rFonts w:ascii="TimesLTStd" w:hAnsi="TimesLTStd"/>
+        </w:rPr>
+      </w:pPr>
+    </w:p>
+    <w:p>
+      <w:pPr>
+        <w:spacing w:after="160" w:line="256" w:lineRule="auto"/>
+        <w:jc w:val="center"/>
+        <w:rPr>
+          <w:rFonts w:ascii="TimesLTStd" w:hAnsi="TimesLTStd"/>
+        </w:rPr>
+      </w:pPr>
+    </w:p>
+    <w:p>
+      <w:pPr>
+        <w:spacing w:after="160" w:line="256" w:lineRule="auto"/>
+        <w:jc w:val="center"/>
+        <w:rPr>
+          <w:rFonts w:ascii="TimesLTStd" w:hAnsi="TimesLTStd"/>
+        </w:rPr>
+      </w:pPr>
+    </w:p>
+    <w:p>
+      <w:pPr>
+        <w:spacing w:after="160" w:line="256" w:lineRule="auto"/>
+      </w:pPr>
+      <w:r>
+        <w:rPr>
+          <w:b/>
+          <w:bCs/>
+        </w:rPr>
+        <w:lastRenderedPageBreak/>
+        <w:t>4.20</w:t>
+      </w:r>
+      <w:r>
+        <w:t xml:space="preserve"> </w:t>
+      </w:r>
+      <w:r>
+        <w:t>Reconsider the global mean surface air temperature anomaly data shown in Table B.6 and used in Exercise 4.19.</w:t>
+      </w:r>
+    </w:p>
+    <w:p>
+      <w:pPr>
+        <w:pStyle w:val="ListParagraph"/>
+        <w:numPr>
+          <w:ilvl w:val="0"/>
+          <w:numId w:val="28"/>
+        </w:numPr>
+        <w:spacing w:after="160" w:line="256" w:lineRule="auto"/>
+      </w:pPr>
+      <w:r>
+        <w:t xml:space="preserve">Use simple exponential smoothing with the optimum value of </w:t>
+      </w:r>
+      <w:r>
+        <w:rPr>
+          <w:rFonts w:ascii="Cambria Math" w:hAnsi="Cambria Math" w:cs="Cambria Math"/>
+        </w:rPr>
+        <w:t>𝜆</w:t>
+      </w:r>
+      <w:r>
+        <w:rPr>
+          <w:rFonts w:ascii="Cambria Math" w:hAnsi="Cambria Math" w:cs="Cambria Math"/>
+        </w:rPr>
+        <w:t xml:space="preserve"> </w:t>
+      </w:r>
+      <w:r>
+        <w:t>to smooth the data (you can find the optimum value from either Minitab or JMP). How well does this smoothing procedure work? Compare the results with those obtained in Exercise 4.19.</w:t>
+      </w:r>
+    </w:p>
+    <w:p>
+      <w:pPr>
+        <w:spacing w:after="160" w:line="256" w:lineRule="auto"/>
+        <w:jc w:val="center"/>
+      </w:pPr>
+      <w:r>
+        <w:rPr>
+          <w:noProof/>
+        </w:rPr>
+        <w:drawing>
+          <wp:inline distT="0" distB="0" distL="0" distR="0" wp14:anchorId="34A80960" wp14:editId="56719BFC">
+            <wp:extent cx="6699263" cy="4449451"/>
+            <wp:effectExtent l="0" t="0" r="6350" b="0"/>
+            <wp:docPr id="9" name="Picture 9"/>
+            <wp:cNvGraphicFramePr>
+              <a:graphicFrameLocks xmlns:a="http://schemas.openxmlformats.org/drawingml/2006/main" noChangeAspect="1"/>
+            </wp:cNvGraphicFramePr>
+            <a:graphic xmlns:a="http://schemas.openxmlformats.org/drawingml/2006/main">
+              <a:graphicData uri="http://schemas.openxmlformats.org/drawingml/2006/picture">
+                <pic:pic xmlns:pic="http://schemas.openxmlformats.org/drawingml/2006/picture">
+                  <pic:nvPicPr>
+                    <pic:cNvPr id="9" name="Picture 9"/>
+                    <pic:cNvPicPr/>
+                  </pic:nvPicPr>
+                  <pic:blipFill rotWithShape="1">
+                    <a:blip r:embed="rId8">
+                      <a:extLst>
+                        <a:ext uri="{28A0092B-C50C-407E-A947-70E740481C1C}">
+                          <a14:useLocalDpi xmlns:a14="http://schemas.microsoft.com/office/drawing/2010/main" val="0"/>
+                        </a:ext>
+                      </a:extLst>
+                    </a:blip>
+                    <a:srcRect l="8597" t="11224" r="8923" b="6606"/>
+                    <a:stretch/>
+                  </pic:blipFill>
+                  <pic:spPr bwMode="auto">
+                    <a:xfrm>
+                      <a:off x="0" y="0"/>
+                      <a:ext cx="6780007" cy="4503079"/>
+                    </a:xfrm>
+                    <a:prstGeom prst="rect">
+                      <a:avLst/>
+                    </a:prstGeom>
+                    <a:ln>
+                      <a:noFill/>
+                    </a:ln>
+                    <a:extLst>
+                      <a:ext uri="{53640926-AAD7-44D8-BBD7-CCE9431645EC}">
+                        <a14:shadowObscured xmlns:a14="http://schemas.microsoft.com/office/drawing/2010/main"/>
+                      </a:ext>
+                    </a:extLst>
+                  </pic:spPr>
+                </pic:pic>
+              </a:graphicData>
+            </a:graphic>
+          </wp:inline>
+        </w:drawing>
+      </w:r>
+    </w:p>
+    <w:p>
+      <w:pPr>
+        <w:pStyle w:val="ListParagraph"/>
+        <w:numPr>
+          <w:ilvl w:val="0"/>
+          <w:numId w:val="28"/>
+        </w:numPr>
+        <w:spacing w:after="160" w:line="256" w:lineRule="auto"/>
+      </w:pPr>
+      <w:r>
+        <w:t>Do</w:t>
+      </w:r>
+      <w:r>
+        <w:t xml:space="preserve"> </w:t>
+      </w:r>
+      <w:r>
+        <w:t>you</w:t>
+      </w:r>
+      <w:r>
+        <w:t xml:space="preserve"> </w:t>
+      </w:r>
+      <w:r>
+        <w:t>think</w:t>
+      </w:r>
+      <w:r>
+        <w:t xml:space="preserve"> </w:t>
+      </w:r>
+      <w:r>
+        <w:t>using</w:t>
+      </w:r>
+      <w:r>
+        <w:t xml:space="preserve"> </w:t>
+      </w:r>
+      <w:r>
+        <w:t>the</w:t>
+      </w:r>
+      <w:r>
+        <w:t xml:space="preserve"> </w:t>
+      </w:r>
+      <w:r>
+        <w:t>optimum</w:t>
+      </w:r>
+      <w:r>
+        <w:t xml:space="preserve"> </w:t>
+      </w:r>
+      <w:r>
+        <w:t>value</w:t>
+      </w:r>
+      <w:r>
+        <w:t xml:space="preserve"> </w:t>
+      </w:r>
+      <w:r>
+        <w:t>of</w:t>
+      </w:r>
+      <w:r>
+        <w:t xml:space="preserve"> </w:t>
+      </w:r>
+      <w:r>
+        <w:t>the</w:t>
+      </w:r>
+      <w:r>
+        <w:t xml:space="preserve"> </w:t>
+      </w:r>
+      <w:r>
+        <w:t>smoothing</w:t>
+      </w:r>
+      <w:r>
+        <w:t xml:space="preserve"> </w:t>
+      </w:r>
+      <w:r>
+        <w:t>constant would result in improved forecasts from exponential smoothing?</w:t>
+      </w:r>
+    </w:p>
+    <w:p>
+      <w:pPr>
+        <w:pStyle w:val="ListParagraph"/>
+        <w:numPr>
+          <w:ilvl w:val="1"/>
+          <w:numId w:val="28"/>
+        </w:numPr>
+        <w:spacing w:after="160" w:line="256" w:lineRule="auto"/>
+      </w:pPr>
+      <w:r>
+        <w:t xml:space="preserve">It might but honestly the upward trend might throw it off a little bit. </w:t>
+      </w:r>
+    </w:p>
+    <w:p>
+      <w:pPr>
+        <w:pStyle w:val="ListParagraph"/>
+        <w:numPr>
+          <w:ilvl w:val="1"/>
+          <w:numId w:val="28"/>
+        </w:numPr>
+        <w:spacing w:after="160" w:line="256" w:lineRule="auto"/>
+      </w:pPr>
+      <w:r>
+        <w:t>The difference between 0.2 and 0.3294</w:t>
+      </w:r>
+    </w:p>
+    <w:p>
+      <w:pPr>
+        <w:pStyle w:val="ListParagraph"/>
+        <w:numPr>
+          <w:ilvl w:val="0"/>
+          <w:numId w:val="28"/>
+        </w:numPr>
+        <w:spacing w:after="160" w:line="256" w:lineRule="auto"/>
+      </w:pPr>
+      <w:r>
+        <w:t>Take the first difference of this data and plot the time series of first differences. Use exponential smoothing on the first differences. Instead of forecasting the original data, develop a procedure for forecasting the first differences and explain how you would use these forecasts of the first differences to obtain forecasts for the</w:t>
+      </w:r>
+      <w:r>
+        <w:t xml:space="preserve"> </w:t>
+      </w:r>
+      <w:r>
+        <w:t>original global mean surface air temperature anomaly.</w:t>
+      </w:r>
+      <w:r>
+        <w:t>’</w:t>
+      </w:r>
+    </w:p>
+    <w:p>
+      <w:pPr>
+        <w:pStyle w:val="ListParagraph"/>
+        <w:numPr>
+          <w:ilvl w:val="1"/>
+          <w:numId w:val="28"/>
+        </w:numPr>
+        <w:spacing w:after="160" w:line="256" w:lineRule="auto"/>
+      </w:pPr>
+      <w:r>
+        <w:t>Below shows the forecast line for the difference. I think the best way to do the global mean forecast would be to shift the differences up and use those for the next forecast moving forward.</w:t>
+      </w:r>
+    </w:p>
+    <w:p>
+      <w:pPr>
+        <w:spacing w:after="160" w:line="256" w:lineRule="auto"/>
+      </w:pPr>
+      <w:r>
+        <w:rPr>
+          <w:noProof/>
+        </w:rPr>
+        <w:lastRenderedPageBreak/>
+        <w:drawing>
+          <wp:inline distT="0" distB="0" distL="0" distR="0" wp14:anchorId="1D1DE418" wp14:editId="581BDEA4">
+            <wp:extent cx="5943600" cy="3962400"/>
+            <wp:effectExtent l="0" t="0" r="0" b="0"/>
+            <wp:docPr id="12" name="Picture 12" descr="Chart, line chart&#10;&#10;Description automatically generated"/>
+            <wp:cNvGraphicFramePr>
+              <a:graphicFrameLocks xmlns:a="http://schemas.openxmlformats.org/drawingml/2006/main" noChangeAspect="1"/>
+            </wp:cNvGraphicFramePr>
+            <a:graphic xmlns:a="http://schemas.openxmlformats.org/drawingml/2006/main">
+              <a:graphicData uri="http://schemas.openxmlformats.org/drawingml/2006/picture">
+                <pic:pic xmlns:pic="http://schemas.openxmlformats.org/drawingml/2006/picture">
+                  <pic:nvPicPr>
+                    <pic:cNvPr id="12" name="Picture 12" descr="Chart, line chart&#10;&#10;Description automatically generated"/>
                     <pic:cNvPicPr/>
                   </pic:nvPicPr>
                   <pic:blipFill>
-                    <a:blip r:embed="rId8">
+                    <a:blip r:embed="rId9">
                       <a:extLst>
                         <a:ext uri="{28A0092B-C50C-407E-A947-70E740481C1C}">
                           <a14:useLocalDpi xmlns:a14="http://schemas.microsoft.com/office/drawing/2010/main" val="0"/>
@@ -728,7 +1198,7 @@
                   <pic:spPr>
                     <a:xfrm>
                       <a:off x="0" y="0"/>
-                      <a:ext cx="5842000" cy="4381500"/>
+                      <a:ext cx="5943600" cy="3962400"/>
                     </a:xfrm>
                     <a:prstGeom prst="rect">
                       <a:avLst/>
@@ -750,149 +1220,6 @@
           <w:b/>
           <w:bCs/>
         </w:rPr>
-        <w:t>4.20</w:t>
-      </w:r>
-      <w:r>
-        <w:t xml:space="preserve"> </w:t>
-      </w:r>
-      <w:r>
-        <w:t>Reconsider the global mean surface air temperature anomaly data shown in Table B.6 and used in Exercise 4.19.</w:t>
-      </w:r>
-    </w:p>
-    <w:p>
-      <w:pPr>
-        <w:pStyle w:val="ListParagraph"/>
-        <w:numPr>
-          <w:ilvl w:val="0"/>
-          <w:numId w:val="28"/>
-        </w:numPr>
-        <w:spacing w:after="160" w:line="256" w:lineRule="auto"/>
-      </w:pPr>
-      <w:r>
-        <w:t xml:space="preserve">Use simple exponential smoothing with the optimum value of </w:t>
-      </w:r>
-      <w:r>
-        <w:rPr>
-          <w:rFonts w:ascii="Cambria Math" w:hAnsi="Cambria Math" w:cs="Cambria Math"/>
-        </w:rPr>
-        <w:t>𝜆</w:t>
-      </w:r>
-      <w:r>
-        <w:rPr>
-          <w:rFonts w:ascii="Cambria Math" w:hAnsi="Cambria Math" w:cs="Cambria Math"/>
-        </w:rPr>
-        <w:t xml:space="preserve"> </w:t>
-      </w:r>
-      <w:r>
-        <w:t>to smooth the data (you can find the optimum value from either Minitab or JMP). How well does this smoothing procedure work? Compare the results with those obtained in Exercise 4.19.</w:t>
-      </w:r>
-    </w:p>
-    <w:p>
-      <w:pPr>
-        <w:pStyle w:val="ListParagraph"/>
-        <w:numPr>
-          <w:ilvl w:val="0"/>
-          <w:numId w:val="28"/>
-        </w:numPr>
-        <w:spacing w:after="160" w:line="256" w:lineRule="auto"/>
-      </w:pPr>
-      <w:r>
-        <w:t>Do</w:t>
-      </w:r>
-      <w:r>
-        <w:t xml:space="preserve"> </w:t>
-      </w:r>
-      <w:r>
-        <w:t>you</w:t>
-      </w:r>
-      <w:r>
-        <w:t xml:space="preserve"> </w:t>
-      </w:r>
-      <w:r>
-        <w:t>think</w:t>
-      </w:r>
-      <w:r>
-        <w:t xml:space="preserve"> </w:t>
-      </w:r>
-      <w:r>
-        <w:t>using</w:t>
-      </w:r>
-      <w:r>
-        <w:t xml:space="preserve"> </w:t>
-      </w:r>
-      <w:r>
-        <w:t>the</w:t>
-      </w:r>
-      <w:r>
-        <w:t xml:space="preserve"> </w:t>
-      </w:r>
-      <w:r>
-        <w:t>optimum</w:t>
-      </w:r>
-      <w:r>
-        <w:t xml:space="preserve"> </w:t>
-      </w:r>
-      <w:r>
-        <w:t>value</w:t>
-      </w:r>
-      <w:r>
-        <w:t xml:space="preserve"> </w:t>
-      </w:r>
-      <w:r>
-        <w:t>of</w:t>
-      </w:r>
-      <w:r>
-        <w:t xml:space="preserve"> </w:t>
-      </w:r>
-      <w:r>
-        <w:t>the</w:t>
-      </w:r>
-      <w:r>
-        <w:t xml:space="preserve"> </w:t>
-      </w:r>
-      <w:r>
-        <w:t>smoothing</w:t>
-      </w:r>
-      <w:r>
-        <w:t xml:space="preserve"> </w:t>
-      </w:r>
-      <w:r>
-        <w:t>constant would result in improved forecasts from exponential smoothing?</w:t>
-      </w:r>
-    </w:p>
-    <w:p>
-      <w:pPr>
-        <w:pStyle w:val="ListParagraph"/>
-        <w:numPr>
-          <w:ilvl w:val="0"/>
-          <w:numId w:val="28"/>
-        </w:numPr>
-        <w:spacing w:after="160" w:line="256" w:lineRule="auto"/>
-      </w:pPr>
-      <w:r>
-        <w:t>Take the first difference of this data and plot the time series of first differences. Use exponential smoothing on the first differences. Instead of forecasting the original data, develop a procedure for forecasting the first differences and explain how you would use these forecasts of the first differences to obtain forecasts for the</w:t>
-      </w:r>
-      <w:r>
-        <w:t xml:space="preserve"> </w:t>
-      </w:r>
-      <w:r>
-        <w:t>original global mean surface air temperature anomaly.</w:t>
-      </w:r>
-    </w:p>
-    <w:p>
-      <w:pPr>
-        <w:spacing w:after="160" w:line="256" w:lineRule="auto"/>
-      </w:pPr>
-    </w:p>
-    <w:p>
-      <w:pPr>
-        <w:spacing w:after="160" w:line="256" w:lineRule="auto"/>
-      </w:pPr>
-      <w:r>
-        <w:rPr>
-          <w:b/>
-          <w:bCs/>
-        </w:rPr>
         <w:t>4.48</w:t>
       </w:r>
       <w:r>
@@ -938,14 +1265,7 @@
         <w:rPr>
           <w:rFonts w:ascii="TimesLTStd" w:hAnsi="TimesLTStd"/>
         </w:rPr>
-        <w:t xml:space="preserve"> missing values. In exercise you were asked to develop and implement a </w:t>
-      </w:r>
-      <w:r>
-        <w:rPr>
-          <w:rFonts w:ascii="TimesLTStd" w:hAnsi="TimesLTStd"/>
-        </w:rPr>
-        <w:lastRenderedPageBreak/>
-        <w:t xml:space="preserve">scheme to estimate the missing values. This data </w:t>
+        <w:t xml:space="preserve"> missing values. In exercise you were asked to develop and implement a scheme to estimate the missing values. This data </w:t>
       </w:r>
       <w:proofErr w:type="gramStart"/>
       <w:r>
@@ -1060,6 +1380,7 @@
           <w:sz w:val="22"/>
           <w:szCs w:val="22"/>
         </w:rPr>
+        <w:lastRenderedPageBreak/>
         <w:t xml:space="preserve">Develop a forecasting procedure using first-order exponential smoothing. Use the data from 1966–2006 to develop the model, and then simulate one-year-ahead forecasts for the remaining years. Compute the forecasts errors. How well does this method seem to work? </w:t>
       </w:r>
     </w:p>
@@ -2761,7 +3082,7 @@
         <w:ind w:left="720" w:hanging="360"/>
       </w:pPr>
     </w:lvl>
-    <w:lvl w:ilvl="1" w:tplc="04090019" w:tentative="1">
+    <w:lvl w:ilvl="1" w:tplc="04090019">
       <w:start w:val="1"/>
       <w:numFmt w:val="lowerLetter"/>
       <w:lvlText w:val="%2."/>

</xml_diff>